<commit_message>
JSON implementiert aber Fehler bei Abfrage siehe API_Durchführung
</commit_message>
<xml_diff>
--- a/Dokumente/API_Umsetzung2.docx
+++ b/Dokumente/API_Umsetzung2.docx
@@ -22,19 +22,7 @@
         <w:rPr>
           <w:rStyle w:val="Hyperlink"/>
         </w:rPr>
-        <w:t>https://code-maze.com/asp-net-core-web-api-with-e</w:t>
-      </w:r>
-      <w:r>
-        <w:rPr>
-          <w:rStyle w:val="Hyperlink"/>
-        </w:rPr>
-        <w:t>f</w:t>
-      </w:r>
-      <w:r>
-        <w:rPr>
-          <w:rStyle w:val="Hyperlink"/>
-        </w:rPr>
-        <w:t>-core-db-first-approach/</w:t>
+        <w:t>https://code-maze.com/asp-net-core-web-api-with-ef-core-db-first-approach/</w:t>
       </w:r>
       <w:r>
         <w:fldChar w:fldCharType="end"/>
@@ -1659,7 +1647,660 @@
       </w:r>
     </w:p>
     <w:p/>
+    <w:p>
+      <w:hyperlink r:id="rId12" w:history="1">
+        <w:r>
+          <w:rPr>
+            <w:rStyle w:val="Hyperlink"/>
+          </w:rPr>
+          <w:t>https://www.codeproject.com/Articles/1166099/Entity-Framework-Storing-complex-properties-as-JSO</w:t>
+        </w:r>
+        <w:r>
+          <w:rPr>
+            <w:rStyle w:val="Hyperlink"/>
+          </w:rPr>
+          <w:t>N</w:t>
+        </w:r>
+      </w:hyperlink>
+    </w:p>
     <w:p/>
+    <w:p>
+      <w:hyperlink r:id="rId13" w:history="1">
+        <w:r>
+          <w:rPr>
+            <w:rStyle w:val="Hyperlink"/>
+          </w:rPr>
+          <w:t>https://www.learnentityframeworkcore.com/raw-sql</w:t>
+        </w:r>
+      </w:hyperlink>
+    </w:p>
+    <w:p/>
+    <w:p/>
+    <w:p>
+      <w:proofErr w:type="spellStart"/>
+      <w:proofErr w:type="gramStart"/>
+      <w:r>
+        <w:t>System.Text.Json.JsonException</w:t>
+      </w:r>
+      <w:proofErr w:type="spellEnd"/>
+      <w:proofErr w:type="gramEnd"/>
+      <w:r>
+        <w:t xml:space="preserve">: A possible </w:t>
+      </w:r>
+      <w:proofErr w:type="spellStart"/>
+      <w:r>
+        <w:t>object</w:t>
+      </w:r>
+      <w:proofErr w:type="spellEnd"/>
+      <w:r>
+        <w:t xml:space="preserve"> </w:t>
+      </w:r>
+      <w:proofErr w:type="spellStart"/>
+      <w:r>
+        <w:t>cycle</w:t>
+      </w:r>
+      <w:proofErr w:type="spellEnd"/>
+      <w:r>
+        <w:t xml:space="preserve"> was </w:t>
+      </w:r>
+      <w:proofErr w:type="spellStart"/>
+      <w:r>
+        <w:t>detected</w:t>
+      </w:r>
+      <w:proofErr w:type="spellEnd"/>
+      <w:r>
+        <w:t xml:space="preserve"> </w:t>
+      </w:r>
+      <w:proofErr w:type="spellStart"/>
+      <w:r>
+        <w:t>which</w:t>
+      </w:r>
+      <w:proofErr w:type="spellEnd"/>
+      <w:r>
+        <w:t xml:space="preserve"> </w:t>
+      </w:r>
+      <w:proofErr w:type="spellStart"/>
+      <w:r>
+        <w:t>is</w:t>
+      </w:r>
+      <w:proofErr w:type="spellEnd"/>
+      <w:r>
+        <w:t xml:space="preserve"> not </w:t>
+      </w:r>
+      <w:proofErr w:type="spellStart"/>
+      <w:r>
+        <w:t>supported</w:t>
+      </w:r>
+      <w:proofErr w:type="spellEnd"/>
+      <w:r>
+        <w:t xml:space="preserve">. This </w:t>
+      </w:r>
+      <w:proofErr w:type="spellStart"/>
+      <w:r>
+        <w:t>can</w:t>
+      </w:r>
+      <w:proofErr w:type="spellEnd"/>
+      <w:r>
+        <w:t xml:space="preserve"> </w:t>
+      </w:r>
+      <w:proofErr w:type="spellStart"/>
+      <w:r>
+        <w:t>either</w:t>
+      </w:r>
+      <w:proofErr w:type="spellEnd"/>
+      <w:r>
+        <w:t xml:space="preserve"> </w:t>
+      </w:r>
+      <w:proofErr w:type="spellStart"/>
+      <w:r>
+        <w:t>be</w:t>
+      </w:r>
+      <w:proofErr w:type="spellEnd"/>
+      <w:r>
+        <w:t xml:space="preserve"> due </w:t>
+      </w:r>
+      <w:proofErr w:type="spellStart"/>
+      <w:r>
+        <w:t>to</w:t>
+      </w:r>
+      <w:proofErr w:type="spellEnd"/>
+      <w:r>
+        <w:t xml:space="preserve"> a </w:t>
+      </w:r>
+      <w:proofErr w:type="spellStart"/>
+      <w:r>
+        <w:t>cycle</w:t>
+      </w:r>
+      <w:proofErr w:type="spellEnd"/>
+      <w:r>
+        <w:t xml:space="preserve"> </w:t>
+      </w:r>
+      <w:proofErr w:type="spellStart"/>
+      <w:r>
+        <w:t>or</w:t>
+      </w:r>
+      <w:proofErr w:type="spellEnd"/>
+      <w:r>
+        <w:t xml:space="preserve"> </w:t>
+      </w:r>
+      <w:proofErr w:type="spellStart"/>
+      <w:r>
+        <w:t>if</w:t>
+      </w:r>
+      <w:proofErr w:type="spellEnd"/>
+      <w:r>
+        <w:t xml:space="preserve"> </w:t>
+      </w:r>
+      <w:proofErr w:type="spellStart"/>
+      <w:r>
+        <w:t>the</w:t>
+      </w:r>
+      <w:proofErr w:type="spellEnd"/>
+      <w:r>
+        <w:t xml:space="preserve"> </w:t>
+      </w:r>
+      <w:proofErr w:type="spellStart"/>
+      <w:r>
+        <w:t>object</w:t>
+      </w:r>
+      <w:proofErr w:type="spellEnd"/>
+      <w:r>
+        <w:t xml:space="preserve"> </w:t>
+      </w:r>
+      <w:proofErr w:type="spellStart"/>
+      <w:r>
+        <w:t>depth</w:t>
+      </w:r>
+      <w:proofErr w:type="spellEnd"/>
+      <w:r>
+        <w:t xml:space="preserve"> </w:t>
+      </w:r>
+      <w:proofErr w:type="spellStart"/>
+      <w:r>
+        <w:t>is</w:t>
+      </w:r>
+      <w:proofErr w:type="spellEnd"/>
+      <w:r>
+        <w:t xml:space="preserve"> larger </w:t>
+      </w:r>
+      <w:proofErr w:type="spellStart"/>
+      <w:r>
+        <w:t>than</w:t>
+      </w:r>
+      <w:proofErr w:type="spellEnd"/>
+      <w:r>
+        <w:t xml:space="preserve"> </w:t>
+      </w:r>
+      <w:proofErr w:type="spellStart"/>
+      <w:r>
+        <w:t>the</w:t>
+      </w:r>
+      <w:proofErr w:type="spellEnd"/>
+      <w:r>
+        <w:t xml:space="preserve"> maximum </w:t>
+      </w:r>
+      <w:proofErr w:type="spellStart"/>
+      <w:r>
+        <w:t>allowed</w:t>
+      </w:r>
+      <w:proofErr w:type="spellEnd"/>
+      <w:r>
+        <w:t xml:space="preserve"> </w:t>
+      </w:r>
+      <w:proofErr w:type="spellStart"/>
+      <w:r>
+        <w:t>depth</w:t>
+      </w:r>
+      <w:proofErr w:type="spellEnd"/>
+      <w:r>
+        <w:t xml:space="preserve"> </w:t>
+      </w:r>
+      <w:proofErr w:type="spellStart"/>
+      <w:r>
+        <w:t>of</w:t>
+      </w:r>
+      <w:proofErr w:type="spellEnd"/>
+      <w:r>
+        <w:t xml:space="preserve"> 32.</w:t>
+      </w:r>
+    </w:p>
+    <w:p/>
+    <w:p>
+      <w:r>
+        <w:t>https://stackoverflow.com/questions/59199593/net-core-3-0-possible-object-cycle-was-detected-which-is-not-supported</w:t>
+      </w:r>
+    </w:p>
+    <w:p>
+      <w:r>
+        <w:t>?</w:t>
+      </w:r>
+    </w:p>
+    <w:p>
+      <w:pPr>
+        <w:shd w:val="clear" w:color="auto" w:fill="FFFFFF"/>
+        <w:spacing w:after="30" w:line="240" w:lineRule="auto"/>
+        <w:textAlignment w:val="baseline"/>
+        <w:rPr>
+          <w:rFonts w:ascii="inherit" w:eastAsia="Times New Roman" w:hAnsi="inherit" w:cs="Arial"/>
+          <w:color w:val="242729"/>
+          <w:sz w:val="20"/>
+          <w:szCs w:val="20"/>
+          <w:lang w:eastAsia="de-DE"/>
+        </w:rPr>
+      </w:pPr>
+      <w:r>
+        <w:rPr>
+          <w:rFonts w:ascii="inherit" w:eastAsia="Times New Roman" w:hAnsi="inherit" w:cs="Arial"/>
+          <w:color w:val="242729"/>
+          <w:sz w:val="20"/>
+          <w:szCs w:val="20"/>
+          <w:lang w:eastAsia="de-DE"/>
+        </w:rPr>
+        <w:lastRenderedPageBreak/>
+        <w:t>114</w:t>
+      </w:r>
+    </w:p>
+    <w:p>
+      <w:pPr>
+        <w:shd w:val="clear" w:color="auto" w:fill="FFFFFF"/>
+        <w:spacing w:after="0" w:afterAutospacing="1" w:line="240" w:lineRule="auto"/>
+        <w:textAlignment w:val="baseline"/>
+        <w:rPr>
+          <w:rFonts w:ascii="inherit" w:eastAsia="Times New Roman" w:hAnsi="inherit" w:cs="Arial"/>
+          <w:color w:val="242729"/>
+          <w:sz w:val="23"/>
+          <w:szCs w:val="23"/>
+          <w:lang w:eastAsia="de-DE"/>
+        </w:rPr>
+      </w:pPr>
+      <w:r>
+        <w:rPr>
+          <w:rFonts w:ascii="inherit" w:eastAsia="Times New Roman" w:hAnsi="inherit" w:cs="Arial"/>
+          <w:b/>
+          <w:bCs/>
+          <w:color w:val="242729"/>
+          <w:sz w:val="23"/>
+          <w:szCs w:val="23"/>
+          <w:bdr w:val="none" w:sz="0" w:space="0" w:color="auto" w:frame="1"/>
+          <w:lang w:eastAsia="de-DE"/>
+        </w:rPr>
+        <w:t>.NET Core 3.1</w:t>
+      </w:r>
+      <w:r>
+        <w:rPr>
+          <w:rFonts w:ascii="inherit" w:eastAsia="Times New Roman" w:hAnsi="inherit" w:cs="Arial"/>
+          <w:color w:val="242729"/>
+          <w:sz w:val="23"/>
+          <w:szCs w:val="23"/>
+          <w:lang w:eastAsia="de-DE"/>
+        </w:rPr>
+        <w:t> </w:t>
+      </w:r>
+      <w:proofErr w:type="spellStart"/>
+      <w:r>
+        <w:rPr>
+          <w:rFonts w:ascii="inherit" w:eastAsia="Times New Roman" w:hAnsi="inherit" w:cs="Arial"/>
+          <w:color w:val="242729"/>
+          <w:sz w:val="23"/>
+          <w:szCs w:val="23"/>
+          <w:lang w:eastAsia="de-DE"/>
+        </w:rPr>
+        <w:t>Install</w:t>
+      </w:r>
+      <w:proofErr w:type="spellEnd"/>
+      <w:r>
+        <w:rPr>
+          <w:rFonts w:ascii="inherit" w:eastAsia="Times New Roman" w:hAnsi="inherit" w:cs="Arial"/>
+          <w:color w:val="242729"/>
+          <w:sz w:val="23"/>
+          <w:szCs w:val="23"/>
+          <w:lang w:eastAsia="de-DE"/>
+        </w:rPr>
+        <w:t xml:space="preserve"> </w:t>
+      </w:r>
+      <w:proofErr w:type="spellStart"/>
+      <w:r>
+        <w:rPr>
+          <w:rFonts w:ascii="inherit" w:eastAsia="Times New Roman" w:hAnsi="inherit" w:cs="Arial"/>
+          <w:color w:val="242729"/>
+          <w:sz w:val="23"/>
+          <w:szCs w:val="23"/>
+          <w:lang w:eastAsia="de-DE"/>
+        </w:rPr>
+        <w:t>the</w:t>
+      </w:r>
+      <w:proofErr w:type="spellEnd"/>
+      <w:r>
+        <w:rPr>
+          <w:rFonts w:ascii="inherit" w:eastAsia="Times New Roman" w:hAnsi="inherit" w:cs="Arial"/>
+          <w:color w:val="242729"/>
+          <w:sz w:val="23"/>
+          <w:szCs w:val="23"/>
+          <w:lang w:eastAsia="de-DE"/>
+        </w:rPr>
+        <w:t xml:space="preserve"> </w:t>
+      </w:r>
+      <w:proofErr w:type="spellStart"/>
+      <w:r>
+        <w:rPr>
+          <w:rFonts w:ascii="inherit" w:eastAsia="Times New Roman" w:hAnsi="inherit" w:cs="Arial"/>
+          <w:color w:val="242729"/>
+          <w:sz w:val="23"/>
+          <w:szCs w:val="23"/>
+          <w:lang w:eastAsia="de-DE"/>
+        </w:rPr>
+        <w:t>package</w:t>
+      </w:r>
+      <w:proofErr w:type="spellEnd"/>
+      <w:r>
+        <w:rPr>
+          <w:rFonts w:ascii="inherit" w:eastAsia="Times New Roman" w:hAnsi="inherit" w:cs="Arial"/>
+          <w:color w:val="242729"/>
+          <w:sz w:val="23"/>
+          <w:szCs w:val="23"/>
+          <w:lang w:eastAsia="de-DE"/>
+        </w:rPr>
+        <w:t xml:space="preserve"> </w:t>
+      </w:r>
+      <w:proofErr w:type="spellStart"/>
+      <w:proofErr w:type="gramStart"/>
+      <w:r>
+        <w:rPr>
+          <w:rFonts w:ascii="inherit" w:eastAsia="Times New Roman" w:hAnsi="inherit" w:cs="Arial"/>
+          <w:color w:val="242729"/>
+          <w:sz w:val="23"/>
+          <w:szCs w:val="23"/>
+          <w:lang w:eastAsia="de-DE"/>
+        </w:rPr>
+        <w:t>Microsoft.AspNetCore.Mvc.NewtonsoftJson</w:t>
+      </w:r>
+      <w:proofErr w:type="spellEnd"/>
+      <w:proofErr w:type="gramEnd"/>
+    </w:p>
+    <w:p>
+      <w:pPr>
+        <w:shd w:val="clear" w:color="auto" w:fill="FFFFFF"/>
+        <w:spacing w:after="0" w:afterAutospacing="1" w:line="240" w:lineRule="auto"/>
+        <w:textAlignment w:val="baseline"/>
+        <w:rPr>
+          <w:rFonts w:ascii="inherit" w:eastAsia="Times New Roman" w:hAnsi="inherit" w:cs="Arial"/>
+          <w:color w:val="242729"/>
+          <w:sz w:val="23"/>
+          <w:szCs w:val="23"/>
+          <w:lang w:eastAsia="de-DE"/>
+        </w:rPr>
+      </w:pPr>
+      <w:proofErr w:type="spellStart"/>
+      <w:r>
+        <w:rPr>
+          <w:rFonts w:ascii="inherit" w:eastAsia="Times New Roman" w:hAnsi="inherit" w:cs="Arial"/>
+          <w:b/>
+          <w:bCs/>
+          <w:color w:val="242729"/>
+          <w:sz w:val="23"/>
+          <w:szCs w:val="23"/>
+          <w:bdr w:val="none" w:sz="0" w:space="0" w:color="auto" w:frame="1"/>
+          <w:lang w:eastAsia="de-DE"/>
+        </w:rPr>
+        <w:t>Startup.cs</w:t>
+      </w:r>
+      <w:proofErr w:type="spellEnd"/>
+      <w:r>
+        <w:rPr>
+          <w:rFonts w:ascii="inherit" w:eastAsia="Times New Roman" w:hAnsi="inherit" w:cs="Arial"/>
+          <w:color w:val="242729"/>
+          <w:sz w:val="23"/>
+          <w:szCs w:val="23"/>
+          <w:lang w:eastAsia="de-DE"/>
+        </w:rPr>
+        <w:t xml:space="preserve"> Add </w:t>
+      </w:r>
+      <w:proofErr w:type="spellStart"/>
+      <w:r>
+        <w:rPr>
+          <w:rFonts w:ascii="inherit" w:eastAsia="Times New Roman" w:hAnsi="inherit" w:cs="Arial"/>
+          <w:color w:val="242729"/>
+          <w:sz w:val="23"/>
+          <w:szCs w:val="23"/>
+          <w:lang w:eastAsia="de-DE"/>
+        </w:rPr>
+        <w:t>service</w:t>
+      </w:r>
+      <w:proofErr w:type="spellEnd"/>
+    </w:p>
+    <w:p>
+      <w:pPr>
+        <w:shd w:val="clear" w:color="auto" w:fill="FFFFFF"/>
+        <w:tabs>
+          <w:tab w:val="left" w:pos="916"/>
+          <w:tab w:val="left" w:pos="1832"/>
+          <w:tab w:val="left" w:pos="2748"/>
+          <w:tab w:val="left" w:pos="3664"/>
+          <w:tab w:val="left" w:pos="4580"/>
+          <w:tab w:val="left" w:pos="5496"/>
+          <w:tab w:val="left" w:pos="6412"/>
+          <w:tab w:val="left" w:pos="7328"/>
+          <w:tab w:val="left" w:pos="8244"/>
+          <w:tab w:val="left" w:pos="9160"/>
+          <w:tab w:val="left" w:pos="10076"/>
+          <w:tab w:val="left" w:pos="10992"/>
+          <w:tab w:val="left" w:pos="11908"/>
+          <w:tab w:val="left" w:pos="12824"/>
+          <w:tab w:val="left" w:pos="13740"/>
+          <w:tab w:val="left" w:pos="14656"/>
+        </w:tabs>
+        <w:spacing w:after="0" w:line="240" w:lineRule="auto"/>
+        <w:textAlignment w:val="baseline"/>
+        <w:rPr>
+          <w:rFonts w:ascii="inherit" w:eastAsia="Times New Roman" w:hAnsi="inherit" w:cs="Courier New"/>
+          <w:color w:val="242729"/>
+          <w:sz w:val="20"/>
+          <w:szCs w:val="20"/>
+          <w:bdr w:val="none" w:sz="0" w:space="0" w:color="auto" w:frame="1"/>
+          <w:lang w:eastAsia="de-DE"/>
+        </w:rPr>
+      </w:pPr>
+      <w:proofErr w:type="spellStart"/>
+      <w:proofErr w:type="gramStart"/>
+      <w:r>
+        <w:rPr>
+          <w:rFonts w:ascii="inherit" w:eastAsia="Times New Roman" w:hAnsi="inherit" w:cs="Courier New"/>
+          <w:color w:val="242729"/>
+          <w:sz w:val="20"/>
+          <w:szCs w:val="20"/>
+          <w:bdr w:val="none" w:sz="0" w:space="0" w:color="auto" w:frame="1"/>
+          <w:lang w:eastAsia="de-DE"/>
+        </w:rPr>
+        <w:t>services.AddControllers</w:t>
+      </w:r>
+      <w:proofErr w:type="spellEnd"/>
+      <w:proofErr w:type="gramEnd"/>
+      <w:r>
+        <w:rPr>
+          <w:rFonts w:ascii="inherit" w:eastAsia="Times New Roman" w:hAnsi="inherit" w:cs="Courier New"/>
+          <w:color w:val="242729"/>
+          <w:sz w:val="20"/>
+          <w:szCs w:val="20"/>
+          <w:bdr w:val="none" w:sz="0" w:space="0" w:color="auto" w:frame="1"/>
+          <w:lang w:eastAsia="de-DE"/>
+        </w:rPr>
+        <w:t>().</w:t>
+      </w:r>
+      <w:proofErr w:type="spellStart"/>
+      <w:r>
+        <w:rPr>
+          <w:rFonts w:ascii="inherit" w:eastAsia="Times New Roman" w:hAnsi="inherit" w:cs="Courier New"/>
+          <w:color w:val="242729"/>
+          <w:sz w:val="20"/>
+          <w:szCs w:val="20"/>
+          <w:bdr w:val="none" w:sz="0" w:space="0" w:color="auto" w:frame="1"/>
+          <w:lang w:eastAsia="de-DE"/>
+        </w:rPr>
+        <w:t>AddNewtonsoftJson</w:t>
+      </w:r>
+      <w:proofErr w:type="spellEnd"/>
+      <w:r>
+        <w:rPr>
+          <w:rFonts w:ascii="inherit" w:eastAsia="Times New Roman" w:hAnsi="inherit" w:cs="Courier New"/>
+          <w:color w:val="242729"/>
+          <w:sz w:val="20"/>
+          <w:szCs w:val="20"/>
+          <w:bdr w:val="none" w:sz="0" w:space="0" w:color="auto" w:frame="1"/>
+          <w:lang w:eastAsia="de-DE"/>
+        </w:rPr>
+        <w:t>(</w:t>
+      </w:r>
+      <w:proofErr w:type="spellStart"/>
+      <w:r>
+        <w:rPr>
+          <w:rFonts w:ascii="inherit" w:eastAsia="Times New Roman" w:hAnsi="inherit" w:cs="Courier New"/>
+          <w:color w:val="242729"/>
+          <w:sz w:val="20"/>
+          <w:szCs w:val="20"/>
+          <w:bdr w:val="none" w:sz="0" w:space="0" w:color="auto" w:frame="1"/>
+          <w:lang w:eastAsia="de-DE"/>
+        </w:rPr>
+        <w:t>options</w:t>
+      </w:r>
+      <w:proofErr w:type="spellEnd"/>
+      <w:r>
+        <w:rPr>
+          <w:rFonts w:ascii="inherit" w:eastAsia="Times New Roman" w:hAnsi="inherit" w:cs="Courier New"/>
+          <w:color w:val="242729"/>
+          <w:sz w:val="20"/>
+          <w:szCs w:val="20"/>
+          <w:bdr w:val="none" w:sz="0" w:space="0" w:color="auto" w:frame="1"/>
+          <w:lang w:eastAsia="de-DE"/>
+        </w:rPr>
+        <w:t xml:space="preserve"> =&gt;</w:t>
+      </w:r>
+    </w:p>
+    <w:p>
+      <w:pPr>
+        <w:shd w:val="clear" w:color="auto" w:fill="FFFFFF"/>
+        <w:tabs>
+          <w:tab w:val="left" w:pos="916"/>
+          <w:tab w:val="left" w:pos="1832"/>
+          <w:tab w:val="left" w:pos="2748"/>
+          <w:tab w:val="left" w:pos="3664"/>
+          <w:tab w:val="left" w:pos="4580"/>
+          <w:tab w:val="left" w:pos="5496"/>
+          <w:tab w:val="left" w:pos="6412"/>
+          <w:tab w:val="left" w:pos="7328"/>
+          <w:tab w:val="left" w:pos="8244"/>
+          <w:tab w:val="left" w:pos="9160"/>
+          <w:tab w:val="left" w:pos="10076"/>
+          <w:tab w:val="left" w:pos="10992"/>
+          <w:tab w:val="left" w:pos="11908"/>
+          <w:tab w:val="left" w:pos="12824"/>
+          <w:tab w:val="left" w:pos="13740"/>
+          <w:tab w:val="left" w:pos="14656"/>
+        </w:tabs>
+        <w:spacing w:after="0" w:line="240" w:lineRule="auto"/>
+        <w:textAlignment w:val="baseline"/>
+        <w:rPr>
+          <w:rFonts w:ascii="inherit" w:eastAsia="Times New Roman" w:hAnsi="inherit" w:cs="Courier New"/>
+          <w:color w:val="242729"/>
+          <w:sz w:val="20"/>
+          <w:szCs w:val="20"/>
+          <w:bdr w:val="none" w:sz="0" w:space="0" w:color="auto" w:frame="1"/>
+          <w:lang w:eastAsia="de-DE"/>
+        </w:rPr>
+      </w:pPr>
+      <w:r>
+        <w:rPr>
+          <w:rFonts w:ascii="inherit" w:eastAsia="Times New Roman" w:hAnsi="inherit" w:cs="Courier New"/>
+          <w:color w:val="242729"/>
+          <w:sz w:val="20"/>
+          <w:szCs w:val="20"/>
+          <w:bdr w:val="none" w:sz="0" w:space="0" w:color="auto" w:frame="1"/>
+          <w:lang w:eastAsia="de-DE"/>
+        </w:rPr>
+        <w:t xml:space="preserve">    </w:t>
+      </w:r>
+      <w:proofErr w:type="spellStart"/>
+      <w:proofErr w:type="gramStart"/>
+      <w:r>
+        <w:rPr>
+          <w:rFonts w:ascii="inherit" w:eastAsia="Times New Roman" w:hAnsi="inherit" w:cs="Courier New"/>
+          <w:color w:val="242729"/>
+          <w:sz w:val="20"/>
+          <w:szCs w:val="20"/>
+          <w:bdr w:val="none" w:sz="0" w:space="0" w:color="auto" w:frame="1"/>
+          <w:lang w:eastAsia="de-DE"/>
+        </w:rPr>
+        <w:t>options.SerializerSettings.ReferenceLoopHandling</w:t>
+      </w:r>
+      <w:proofErr w:type="spellEnd"/>
+      <w:proofErr w:type="gramEnd"/>
+      <w:r>
+        <w:rPr>
+          <w:rFonts w:ascii="inherit" w:eastAsia="Times New Roman" w:hAnsi="inherit" w:cs="Courier New"/>
+          <w:color w:val="242729"/>
+          <w:sz w:val="20"/>
+          <w:szCs w:val="20"/>
+          <w:bdr w:val="none" w:sz="0" w:space="0" w:color="auto" w:frame="1"/>
+          <w:lang w:eastAsia="de-DE"/>
+        </w:rPr>
+        <w:t xml:space="preserve"> = </w:t>
+      </w:r>
+      <w:proofErr w:type="spellStart"/>
+      <w:r>
+        <w:rPr>
+          <w:rFonts w:ascii="inherit" w:eastAsia="Times New Roman" w:hAnsi="inherit" w:cs="Courier New"/>
+          <w:color w:val="242729"/>
+          <w:sz w:val="20"/>
+          <w:szCs w:val="20"/>
+          <w:bdr w:val="none" w:sz="0" w:space="0" w:color="auto" w:frame="1"/>
+          <w:lang w:eastAsia="de-DE"/>
+        </w:rPr>
+        <w:t>Newtonsoft.Json.ReferenceLoopHandling.Ignore</w:t>
+      </w:r>
+      <w:proofErr w:type="spellEnd"/>
+    </w:p>
+    <w:p>
+      <w:pPr>
+        <w:shd w:val="clear" w:color="auto" w:fill="FFFFFF"/>
+        <w:tabs>
+          <w:tab w:val="left" w:pos="916"/>
+          <w:tab w:val="left" w:pos="1832"/>
+          <w:tab w:val="left" w:pos="2748"/>
+          <w:tab w:val="left" w:pos="3664"/>
+          <w:tab w:val="left" w:pos="4580"/>
+          <w:tab w:val="left" w:pos="5496"/>
+          <w:tab w:val="left" w:pos="6412"/>
+          <w:tab w:val="left" w:pos="7328"/>
+          <w:tab w:val="left" w:pos="8244"/>
+          <w:tab w:val="left" w:pos="9160"/>
+          <w:tab w:val="left" w:pos="10076"/>
+          <w:tab w:val="left" w:pos="10992"/>
+          <w:tab w:val="left" w:pos="11908"/>
+          <w:tab w:val="left" w:pos="12824"/>
+          <w:tab w:val="left" w:pos="13740"/>
+          <w:tab w:val="left" w:pos="14656"/>
+        </w:tabs>
+        <w:spacing w:after="0" w:line="240" w:lineRule="auto"/>
+        <w:textAlignment w:val="baseline"/>
+        <w:rPr>
+          <w:rFonts w:ascii="Consolas" w:eastAsia="Times New Roman" w:hAnsi="Consolas" w:cs="Courier New"/>
+          <w:color w:val="242729"/>
+          <w:sz w:val="20"/>
+          <w:szCs w:val="20"/>
+          <w:lang w:eastAsia="de-DE"/>
+        </w:rPr>
+      </w:pPr>
+      <w:r>
+        <w:rPr>
+          <w:rFonts w:ascii="inherit" w:eastAsia="Times New Roman" w:hAnsi="inherit" w:cs="Courier New"/>
+          <w:color w:val="242729"/>
+          <w:sz w:val="20"/>
+          <w:szCs w:val="20"/>
+          <w:bdr w:val="none" w:sz="0" w:space="0" w:color="auto" w:frame="1"/>
+          <w:lang w:eastAsia="de-DE"/>
+        </w:rPr>
+        <w:t>);</w:t>
+      </w:r>
+    </w:p>
     <w:p/>
     <w:sectPr>
       <w:pgSz w:w="11906" w:h="16838"/>
@@ -2192,6 +2833,47 @@
       <w:u w:val="single"/>
     </w:rPr>
   </w:style>
+  <w:style w:type="paragraph" w:styleId="StandardWeb">
+    <w:name w:val="Normal (Web)"/>
+    <w:basedOn w:val="Standard"/>
+    <w:uiPriority w:val="99"/>
+    <w:semiHidden/>
+    <w:unhideWhenUsed/>
+    <w:rsid w:val="00E51D2C"/>
+    <w:pPr>
+      <w:spacing w:before="100" w:beforeAutospacing="1" w:after="100" w:afterAutospacing="1" w:line="240" w:lineRule="auto"/>
+    </w:pPr>
+    <w:rPr>
+      <w:rFonts w:ascii="Times New Roman" w:eastAsia="Times New Roman" w:hAnsi="Times New Roman" w:cs="Times New Roman"/>
+      <w:sz w:val="24"/>
+      <w:szCs w:val="24"/>
+      <w:lang w:eastAsia="de-DE"/>
+    </w:rPr>
+  </w:style>
+  <w:style w:type="character" w:styleId="Fett">
+    <w:name w:val="Strong"/>
+    <w:basedOn w:val="Absatz-Standardschriftart"/>
+    <w:uiPriority w:val="22"/>
+    <w:qFormat/>
+    <w:rsid w:val="00E51D2C"/>
+    <w:rPr>
+      <w:b/>
+      <w:bCs/>
+    </w:rPr>
+  </w:style>
+  <w:style w:type="character" w:styleId="HTMLCode">
+    <w:name w:val="HTML Code"/>
+    <w:basedOn w:val="Absatz-Standardschriftart"/>
+    <w:uiPriority w:val="99"/>
+    <w:semiHidden/>
+    <w:unhideWhenUsed/>
+    <w:rsid w:val="00E51D2C"/>
+    <w:rPr>
+      <w:rFonts w:ascii="Courier New" w:eastAsia="Times New Roman" w:hAnsi="Courier New" w:cs="Courier New"/>
+      <w:sz w:val="20"/>
+      <w:szCs w:val="20"/>
+    </w:rPr>
+  </w:style>
 </w:styles>
 </file>
 

</xml_diff>